<commit_message>
tweak to assignment 2
</commit_message>
<xml_diff>
--- a/hw/assignment_2/assignment_2.docx
+++ b/hw/assignment_2/assignment_2.docx
@@ -392,7 +392,37 @@
           <w:rFonts w:asciiTheme="minorHAnsi" w:hAnsiTheme="minorHAnsi"/>
           <w:lang w:val="en-US" w:eastAsia="en-US"/>
         </w:rPr>
-        <w:t>address next to your submission. (We just added the email field this week.)</w:t>
+        <w:t xml:space="preserve">address </w:t>
+      </w:r>
+      <w:r>
+        <w:rPr>
+          <w:rFonts w:asciiTheme="minorHAnsi" w:hAnsiTheme="minorHAnsi"/>
+          <w:lang w:val="en-US" w:eastAsia="en-US"/>
+        </w:rPr>
+        <w:t>and the paper name for each of your submissions</w:t>
+      </w:r>
+      <w:r>
+        <w:rPr>
+          <w:rFonts w:asciiTheme="minorHAnsi" w:hAnsiTheme="minorHAnsi"/>
+          <w:lang w:val="en-US" w:eastAsia="en-US"/>
+        </w:rPr>
+        <w:t xml:space="preserve">. (We just added </w:t>
+      </w:r>
+      <w:r>
+        <w:rPr>
+          <w:rFonts w:asciiTheme="minorHAnsi" w:hAnsiTheme="minorHAnsi"/>
+          <w:lang w:val="en-US" w:eastAsia="en-US"/>
+        </w:rPr>
+        <w:t xml:space="preserve">these two fields this </w:t>
+      </w:r>
+      <w:bookmarkStart w:id="0" w:name="_GoBack"/>
+      <w:bookmarkEnd w:id="0"/>
+      <w:r>
+        <w:rPr>
+          <w:rFonts w:asciiTheme="minorHAnsi" w:hAnsiTheme="minorHAnsi"/>
+          <w:lang w:val="en-US" w:eastAsia="en-US"/>
+        </w:rPr>
+        <w:t>week.)</w:t>
       </w:r>
     </w:p>
     <w:p>
@@ -711,7 +741,6 @@
           <w:i/>
         </w:rPr>
       </w:pPr>
-      <w:proofErr w:type="spellStart"/>
       <w:r>
         <w:rPr>
           <w:rFonts w:asciiTheme="minorHAnsi" w:hAnsiTheme="minorHAnsi"/>
@@ -726,7 +755,6 @@
         </w:rPr>
         <w:t>ub</w:t>
       </w:r>
-      <w:proofErr w:type="spellEnd"/>
     </w:p>
     <w:p>
       <w:pPr>
@@ -937,23 +965,7 @@
           <w:rFonts w:asciiTheme="minorHAnsi" w:hAnsiTheme="minorHAnsi"/>
           <w:lang w:val="en-US" w:eastAsia="en-US"/>
         </w:rPr>
-        <w:t xml:space="preserve"> own contributions to the repository, as we use the </w:t>
-      </w:r>
-      <w:proofErr w:type="spellStart"/>
-      <w:r>
-        <w:rPr>
-          <w:rFonts w:asciiTheme="minorHAnsi" w:hAnsiTheme="minorHAnsi"/>
-          <w:lang w:val="en-US" w:eastAsia="en-US"/>
-        </w:rPr>
-        <w:t>git</w:t>
-      </w:r>
-      <w:proofErr w:type="spellEnd"/>
-      <w:r>
-        <w:rPr>
-          <w:rFonts w:asciiTheme="minorHAnsi" w:hAnsiTheme="minorHAnsi"/>
-          <w:lang w:val="en-US" w:eastAsia="en-US"/>
-        </w:rPr>
-        <w:t xml:space="preserve"> log as a way to monitor individual progress.</w:t>
+        <w:t xml:space="preserve"> own contributions to the repository, as we use the git log as a way to monitor individual progress.</w:t>
       </w:r>
     </w:p>
     <w:p>
@@ -1134,7 +1146,6 @@
         </w:rPr>
         <w:t xml:space="preserve">In the </w:t>
       </w:r>
-      <w:proofErr w:type="spellStart"/>
       <w:r>
         <w:rPr>
           <w:rFonts w:asciiTheme="minorHAnsi" w:hAnsiTheme="minorHAnsi"/>
@@ -1145,14 +1156,7 @@
         <w:rPr>
           <w:rFonts w:asciiTheme="minorHAnsi" w:hAnsiTheme="minorHAnsi"/>
         </w:rPr>
-        <w:t>ub</w:t>
-      </w:r>
-      <w:proofErr w:type="spellEnd"/>
-      <w:r>
-        <w:rPr>
-          <w:rFonts w:asciiTheme="minorHAnsi" w:hAnsiTheme="minorHAnsi"/>
-        </w:rPr>
-        <w:t xml:space="preserve"> repository</w:t>
+        <w:t>ub repository</w:t>
       </w:r>
       <w:r>
         <w:rPr>
@@ -1172,19 +1176,11 @@
         </w:rPr>
         <w:t>navigate to the “</w:t>
       </w:r>
-      <w:proofErr w:type="spellStart"/>
-      <w:r>
-        <w:rPr>
-          <w:rFonts w:asciiTheme="minorHAnsi" w:hAnsiTheme="minorHAnsi"/>
-        </w:rPr>
-        <w:t>hw</w:t>
-      </w:r>
-      <w:proofErr w:type="spellEnd"/>
-      <w:r>
-        <w:rPr>
-          <w:rFonts w:asciiTheme="minorHAnsi" w:hAnsiTheme="minorHAnsi"/>
-        </w:rPr>
-        <w:t>/assignment_2/submissions</w:t>
+      <w:r>
+        <w:rPr>
+          <w:rFonts w:asciiTheme="minorHAnsi" w:hAnsiTheme="minorHAnsi"/>
+        </w:rPr>
+        <w:t>hw/assignment_2/submissions</w:t>
       </w:r>
       <w:r>
         <w:rPr>
@@ -1214,27 +1210,13 @@
         <w:rPr>
           <w:rFonts w:asciiTheme="minorHAnsi" w:hAnsiTheme="minorHAnsi"/>
         </w:rPr>
-        <w:t xml:space="preserve">named with your </w:t>
-      </w:r>
-      <w:proofErr w:type="spellStart"/>
-      <w:r>
-        <w:rPr>
-          <w:rFonts w:asciiTheme="minorHAnsi" w:hAnsiTheme="minorHAnsi"/>
-        </w:rPr>
-        <w:t>GitH</w:t>
-      </w:r>
-      <w:r>
-        <w:rPr>
-          <w:rFonts w:asciiTheme="minorHAnsi" w:hAnsiTheme="minorHAnsi"/>
-        </w:rPr>
-        <w:t>ub</w:t>
-      </w:r>
-      <w:proofErr w:type="spellEnd"/>
-      <w:r>
-        <w:rPr>
-          <w:rFonts w:asciiTheme="minorHAnsi" w:hAnsiTheme="minorHAnsi"/>
-        </w:rPr>
-        <w:t xml:space="preserve"> user id</w:t>
+        <w:t>named with your GitH</w:t>
+      </w:r>
+      <w:r>
+        <w:rPr>
+          <w:rFonts w:asciiTheme="minorHAnsi" w:hAnsiTheme="minorHAnsi"/>
+        </w:rPr>
+        <w:t>ub user id</w:t>
       </w:r>
       <w:r>
         <w:rPr>
@@ -1923,8 +1905,6 @@
           <w:rFonts w:asciiTheme="minorHAnsi" w:hAnsiTheme="minorHAnsi"/>
         </w:rPr>
       </w:pPr>
-      <w:bookmarkStart w:id="0" w:name="_GoBack"/>
-      <w:bookmarkEnd w:id="0"/>
     </w:p>
     <w:p>
       <w:pPr>
@@ -4539,11 +4519,15 @@
   </w:style>
   <w:style w:type="character" w:default="1" w:styleId="DefaultParagraphFont">
     <w:name w:val="Default Paragraph Font"/>
+    <w:uiPriority w:val="1"/>
     <w:semiHidden/>
+    <w:unhideWhenUsed/>
   </w:style>
   <w:style w:type="table" w:default="1" w:styleId="TableNormal">
     <w:name w:val="Normal Table"/>
+    <w:uiPriority w:val="99"/>
     <w:semiHidden/>
+    <w:unhideWhenUsed/>
     <w:tblPr>
       <w:tblInd w:w="0" w:type="dxa"/>
       <w:tblCellMar>
@@ -4556,7 +4540,9 @@
   </w:style>
   <w:style w:type="numbering" w:default="1" w:styleId="NoList">
     <w:name w:val="No List"/>
+    <w:uiPriority w:val="99"/>
     <w:semiHidden/>
+    <w:unhideWhenUsed/>
   </w:style>
   <w:style w:type="character" w:styleId="Hyperlink">
     <w:name w:val="Hyperlink"/>
@@ -4739,11 +4725,15 @@
   </w:style>
   <w:style w:type="character" w:default="1" w:styleId="DefaultParagraphFont">
     <w:name w:val="Default Paragraph Font"/>
+    <w:uiPriority w:val="1"/>
     <w:semiHidden/>
+    <w:unhideWhenUsed/>
   </w:style>
   <w:style w:type="table" w:default="1" w:styleId="TableNormal">
     <w:name w:val="Normal Table"/>
+    <w:uiPriority w:val="99"/>
     <w:semiHidden/>
+    <w:unhideWhenUsed/>
     <w:tblPr>
       <w:tblInd w:w="0" w:type="dxa"/>
       <w:tblCellMar>
@@ -4756,7 +4746,9 @@
   </w:style>
   <w:style w:type="numbering" w:default="1" w:styleId="NoList">
     <w:name w:val="No List"/>
+    <w:uiPriority w:val="99"/>
     <w:semiHidden/>
+    <w:unhideWhenUsed/>
   </w:style>
   <w:style w:type="character" w:styleId="Hyperlink">
     <w:name w:val="Hyperlink"/>

</xml_diff>